<commit_message>
more examples, new icon, error message sorting
</commit_message>
<xml_diff>
--- a/Examples/MP.docx
+++ b/Examples/MP.docx
@@ -33,7 +33,7 @@
           <w:sz w:val="28"/>
           <w:szCs w:val="28"/>
         </w:rPr>
-        <w:t>Logical Expression: a,a→v</w:t>
+        <w:t>Logical Expression: p→(q→r),p→q,p⊢r</w:t>
       </w:r>
       <w:r>
         <w:rPr>
@@ -164,7 +164,7 @@
           <w:p>
             <w:pPr/>
             <w:r>
-              <w:t>a</w:t>
+              <w:t>p</w:t>
             </w:r>
           </w:p>
         </w:tc>
@@ -223,7 +223,7 @@
           <w:p>
             <w:pPr/>
             <w:r>
-              <w:t>a→v</w:t>
+              <w:t>p→(q→r)</w:t>
             </w:r>
           </w:p>
         </w:tc>
@@ -252,6 +252,195 @@
           </w:tcPr>
           <w:p>
             <w:pPr/>
+          </w:p>
+        </w:tc>
+        <w:tc>
+          <w:tcPr>
+            <w:tcW w:w="2310" w:type="dxa"/>
+          </w:tcPr>
+          <w:p>
+            <w:pPr/>
+          </w:p>
+        </w:tc>
+      </w:tr>
+      <w:tr>
+        <w:tc>
+          <w:tcPr>
+            <w:tcW w:w="2310" w:type="dxa"/>
+          </w:tcPr>
+          <w:p>
+            <w:pPr/>
+            <w:r>
+              <w:t>3</w:t>
+            </w:r>
+          </w:p>
+        </w:tc>
+        <w:tc>
+          <w:tcPr>
+            <w:tcW w:w="2310" w:type="dxa"/>
+          </w:tcPr>
+          <w:p>
+            <w:pPr/>
+            <w:r>
+              <w:t>q→r</w:t>
+            </w:r>
+          </w:p>
+        </w:tc>
+        <w:tc>
+          <w:tcPr>
+            <w:tcW w:w="2310" w:type="dxa"/>
+          </w:tcPr>
+          <w:p>
+            <w:pPr/>
+            <w:r>
+              <w:t>MP</w:t>
+            </w:r>
+          </w:p>
+        </w:tc>
+        <w:tc>
+          <w:tcPr>
+            <w:tcW w:w="2310" w:type="dxa"/>
+          </w:tcPr>
+          <w:p>
+            <w:pPr/>
+            <w:r>
+              <w:t>1</w:t>
+            </w:r>
+          </w:p>
+        </w:tc>
+        <w:tc>
+          <w:tcPr>
+            <w:tcW w:w="2310" w:type="dxa"/>
+          </w:tcPr>
+          <w:p>
+            <w:pPr/>
+            <w:r>
+              <w:t>2</w:t>
+            </w:r>
+          </w:p>
+        </w:tc>
+        <w:tc>
+          <w:tcPr>
+            <w:tcW w:w="2310" w:type="dxa"/>
+          </w:tcPr>
+          <w:p>
+            <w:pPr/>
+          </w:p>
+        </w:tc>
+      </w:tr>
+      <w:tr>
+        <w:tc>
+          <w:tcPr>
+            <w:tcW w:w="2310" w:type="dxa"/>
+          </w:tcPr>
+          <w:p>
+            <w:pPr/>
+            <w:r>
+              <w:t>4</w:t>
+            </w:r>
+          </w:p>
+        </w:tc>
+        <w:tc>
+          <w:tcPr>
+            <w:tcW w:w="2310" w:type="dxa"/>
+          </w:tcPr>
+          <w:p>
+            <w:pPr/>
+            <w:r>
+              <w:t>p→q</w:t>
+            </w:r>
+          </w:p>
+        </w:tc>
+        <w:tc>
+          <w:tcPr>
+            <w:tcW w:w="2310" w:type="dxa"/>
+          </w:tcPr>
+          <w:p>
+            <w:pPr/>
+            <w:r>
+              <w:t>Data</w:t>
+            </w:r>
+          </w:p>
+        </w:tc>
+        <w:tc>
+          <w:tcPr>
+            <w:tcW w:w="2310" w:type="dxa"/>
+          </w:tcPr>
+          <w:p>
+            <w:pPr/>
+          </w:p>
+        </w:tc>
+        <w:tc>
+          <w:tcPr>
+            <w:tcW w:w="2310" w:type="dxa"/>
+          </w:tcPr>
+          <w:p>
+            <w:pPr/>
+          </w:p>
+        </w:tc>
+        <w:tc>
+          <w:tcPr>
+            <w:tcW w:w="2310" w:type="dxa"/>
+          </w:tcPr>
+          <w:p>
+            <w:pPr/>
+          </w:p>
+        </w:tc>
+      </w:tr>
+      <w:tr>
+        <w:tc>
+          <w:tcPr>
+            <w:tcW w:w="2310" w:type="dxa"/>
+          </w:tcPr>
+          <w:p>
+            <w:pPr/>
+            <w:r>
+              <w:t>5</w:t>
+            </w:r>
+          </w:p>
+        </w:tc>
+        <w:tc>
+          <w:tcPr>
+            <w:tcW w:w="2310" w:type="dxa"/>
+          </w:tcPr>
+          <w:p>
+            <w:pPr/>
+            <w:r>
+              <w:t>q</w:t>
+            </w:r>
+          </w:p>
+        </w:tc>
+        <w:tc>
+          <w:tcPr>
+            <w:tcW w:w="2310" w:type="dxa"/>
+          </w:tcPr>
+          <w:p>
+            <w:pPr/>
+            <w:r>
+              <w:t>MP</w:t>
+            </w:r>
+          </w:p>
+        </w:tc>
+        <w:tc>
+          <w:tcPr>
+            <w:tcW w:w="2310" w:type="dxa"/>
+          </w:tcPr>
+          <w:p>
+            <w:pPr/>
+            <w:r>
+              <w:t>1</w:t>
+            </w:r>
+          </w:p>
+        </w:tc>
+        <w:tc>
+          <w:tcPr>
+            <w:tcW w:w="2310" w:type="dxa"/>
+          </w:tcPr>
+          <w:p>
+            <w:pPr/>
+            <w:r>
+              <w:t>4</w:t>
+            </w:r>
           </w:p>
         </w:tc>
         <w:tc>

</xml_diff>